<commit_message>
ya esta la lluvia de ideas chekenlo
</commit_message>
<xml_diff>
--- a/WORD.docx
+++ b/WORD.docx
@@ -361,6 +361,26 @@
           <w:b/>
         </w:rPr>
       </w:pPr>
+      <w:r>
+        <w:rPr>
+          <w:b/>
+        </w:rPr>
+        <w:t>-</w:t>
+      </w:r>
+      <w:proofErr w:type="spellStart"/>
+      <w:r>
+        <w:rPr>
+          <w:b/>
+        </w:rPr>
+        <w:t>Informacion</w:t>
+      </w:r>
+      <w:proofErr w:type="spellEnd"/>
+      <w:r>
+        <w:rPr>
+          <w:b/>
+        </w:rPr>
+        <w:t xml:space="preserve"> sobre las carreras en ISIL.</w:t>
+      </w:r>
     </w:p>
     <w:p>
       <w:pPr>
@@ -369,13 +389,89 @@
           <w:b/>
         </w:rPr>
       </w:pPr>
+      <w:r>
+        <w:rPr>
+          <w:b/>
+        </w:rPr>
+        <w:t>-Tienda Virtual.</w:t>
+      </w:r>
+    </w:p>
+    <w:p>
+      <w:pPr>
+        <w:pStyle w:val="Prrafodelista"/>
+        <w:rPr>
+          <w:b/>
+        </w:rPr>
+      </w:pPr>
+      <w:r>
+        <w:rPr>
+          <w:b/>
+        </w:rPr>
+        <w:t>-</w:t>
+      </w:r>
+      <w:proofErr w:type="spellStart"/>
+      <w:r>
+        <w:rPr>
+          <w:b/>
+        </w:rPr>
+        <w:t>Pagina</w:t>
+      </w:r>
+      <w:proofErr w:type="spellEnd"/>
+      <w:r>
+        <w:rPr>
+          <w:b/>
+        </w:rPr>
+        <w:t xml:space="preserve"> de Pedidos.</w:t>
+      </w:r>
+    </w:p>
+    <w:p>
+      <w:pPr>
+        <w:pStyle w:val="Prrafodelista"/>
+        <w:rPr>
+          <w:b/>
+        </w:rPr>
+      </w:pPr>
+      <w:r>
+        <w:rPr>
+          <w:b/>
+        </w:rPr>
+        <w:t>-Portafolio.</w:t>
+      </w:r>
+    </w:p>
+    <w:p>
+      <w:pPr>
+        <w:pStyle w:val="Prrafodelista"/>
+        <w:rPr>
+          <w:b/>
+        </w:rPr>
+      </w:pPr>
+      <w:r>
+        <w:rPr>
+          <w:b/>
+        </w:rPr>
+        <w:t xml:space="preserve">-Publicidad de un </w:t>
+      </w:r>
+      <w:proofErr w:type="spellStart"/>
+      <w:r>
+        <w:rPr>
+          <w:b/>
+        </w:rPr>
+        <w:t>FastFood</w:t>
+      </w:r>
+      <w:proofErr w:type="spellEnd"/>
+      <w:r>
+        <w:rPr>
+          <w:b/>
+        </w:rPr>
+        <w:t>.</w:t>
+      </w:r>
     </w:p>
     <w:p>
       <w:pPr>
         <w:pStyle w:val="Prrafodelista"/>
         <w:numPr>
           <w:ilvl w:val="0"/>
-          <w:numId w:val="4"/>
+          <w:numId w:val="7"/>
         </w:numPr>
         <w:rPr>
           <w:b/>
@@ -401,6 +497,12 @@
           <w:b/>
         </w:rPr>
       </w:pPr>
+      <w:r>
+        <w:rPr>
+          <w:b/>
+        </w:rPr>
+        <w:t>Sistema de Pedidos.</w:t>
+      </w:r>
     </w:p>
     <w:p>
       <w:pPr>
@@ -409,12 +511,6 @@
           <w:b/>
         </w:rPr>
       </w:pPr>
-      <w:r>
-        <w:rPr>
-          <w:b/>
-        </w:rPr>
-        <w:t>asdaggdhjshhfajfajwa</w:t>
-      </w:r>
       <w:bookmarkStart w:id="0" w:name="_GoBack"/>
       <w:bookmarkEnd w:id="0"/>
     </w:p>
@@ -452,6 +548,232 @@
 <file path=word/numbering.xml><?xml version="1.0" encoding="utf-8"?>
 <w:numbering xmlns:wpc="http://schemas.microsoft.com/office/word/2010/wordprocessingCanvas" xmlns:mc="http://schemas.openxmlformats.org/markup-compatibility/2006" xmlns:o="urn:schemas-microsoft-com:office:office" xmlns:r="http://schemas.openxmlformats.org/officeDocument/2006/relationships" xmlns:m="http://schemas.openxmlformats.org/officeDocument/2006/math" xmlns:v="urn:schemas-microsoft-com:vml" xmlns:wp14="http://schemas.microsoft.com/office/word/2010/wordprocessingDrawing" xmlns:wp="http://schemas.openxmlformats.org/drawingml/2006/wordprocessingDrawing" xmlns:w10="urn:schemas-microsoft-com:office:word" xmlns:w="http://schemas.openxmlformats.org/wordprocessingml/2006/main" xmlns:w14="http://schemas.microsoft.com/office/word/2010/wordml" xmlns:wpg="http://schemas.microsoft.com/office/word/2010/wordprocessingGroup" xmlns:wpi="http://schemas.microsoft.com/office/word/2010/wordprocessingInk" xmlns:wne="http://schemas.microsoft.com/office/word/2006/wordml" xmlns:wps="http://schemas.microsoft.com/office/word/2010/wordprocessingShape" mc:Ignorable="w14 wp14">
   <w:abstractNum w:abstractNumId="0">
+    <w:nsid w:val="0F30606A"/>
+    <w:multiLevelType w:val="hybridMultilevel"/>
+    <w:tmpl w:val="271EFE34"/>
+    <w:lvl w:ilvl="0" w:tplc="0C0A0001">
+      <w:start w:val="1"/>
+      <w:numFmt w:val="bullet"/>
+      <w:lvlText w:val=""/>
+      <w:lvlJc w:val="left"/>
+      <w:pPr>
+        <w:ind w:left="1364" w:hanging="360"/>
+      </w:pPr>
+      <w:rPr>
+        <w:rFonts w:ascii="Symbol" w:hAnsi="Symbol" w:hint="default"/>
+      </w:rPr>
+    </w:lvl>
+    <w:lvl w:ilvl="1" w:tplc="0C0A0003" w:tentative="1">
+      <w:start w:val="1"/>
+      <w:numFmt w:val="bullet"/>
+      <w:lvlText w:val="o"/>
+      <w:lvlJc w:val="left"/>
+      <w:pPr>
+        <w:ind w:left="2084" w:hanging="360"/>
+      </w:pPr>
+      <w:rPr>
+        <w:rFonts w:ascii="Courier New" w:hAnsi="Courier New" w:cs="Courier New" w:hint="default"/>
+      </w:rPr>
+    </w:lvl>
+    <w:lvl w:ilvl="2" w:tplc="0C0A0005" w:tentative="1">
+      <w:start w:val="1"/>
+      <w:numFmt w:val="bullet"/>
+      <w:lvlText w:val=""/>
+      <w:lvlJc w:val="left"/>
+      <w:pPr>
+        <w:ind w:left="2804" w:hanging="360"/>
+      </w:pPr>
+      <w:rPr>
+        <w:rFonts w:ascii="Wingdings" w:hAnsi="Wingdings" w:hint="default"/>
+      </w:rPr>
+    </w:lvl>
+    <w:lvl w:ilvl="3" w:tplc="0C0A0001" w:tentative="1">
+      <w:start w:val="1"/>
+      <w:numFmt w:val="bullet"/>
+      <w:lvlText w:val=""/>
+      <w:lvlJc w:val="left"/>
+      <w:pPr>
+        <w:ind w:left="3524" w:hanging="360"/>
+      </w:pPr>
+      <w:rPr>
+        <w:rFonts w:ascii="Symbol" w:hAnsi="Symbol" w:hint="default"/>
+      </w:rPr>
+    </w:lvl>
+    <w:lvl w:ilvl="4" w:tplc="0C0A0003" w:tentative="1">
+      <w:start w:val="1"/>
+      <w:numFmt w:val="bullet"/>
+      <w:lvlText w:val="o"/>
+      <w:lvlJc w:val="left"/>
+      <w:pPr>
+        <w:ind w:left="4244" w:hanging="360"/>
+      </w:pPr>
+      <w:rPr>
+        <w:rFonts w:ascii="Courier New" w:hAnsi="Courier New" w:cs="Courier New" w:hint="default"/>
+      </w:rPr>
+    </w:lvl>
+    <w:lvl w:ilvl="5" w:tplc="0C0A0005" w:tentative="1">
+      <w:start w:val="1"/>
+      <w:numFmt w:val="bullet"/>
+      <w:lvlText w:val=""/>
+      <w:lvlJc w:val="left"/>
+      <w:pPr>
+        <w:ind w:left="4964" w:hanging="360"/>
+      </w:pPr>
+      <w:rPr>
+        <w:rFonts w:ascii="Wingdings" w:hAnsi="Wingdings" w:hint="default"/>
+      </w:rPr>
+    </w:lvl>
+    <w:lvl w:ilvl="6" w:tplc="0C0A0001" w:tentative="1">
+      <w:start w:val="1"/>
+      <w:numFmt w:val="bullet"/>
+      <w:lvlText w:val=""/>
+      <w:lvlJc w:val="left"/>
+      <w:pPr>
+        <w:ind w:left="5684" w:hanging="360"/>
+      </w:pPr>
+      <w:rPr>
+        <w:rFonts w:ascii="Symbol" w:hAnsi="Symbol" w:hint="default"/>
+      </w:rPr>
+    </w:lvl>
+    <w:lvl w:ilvl="7" w:tplc="0C0A0003" w:tentative="1">
+      <w:start w:val="1"/>
+      <w:numFmt w:val="bullet"/>
+      <w:lvlText w:val="o"/>
+      <w:lvlJc w:val="left"/>
+      <w:pPr>
+        <w:ind w:left="6404" w:hanging="360"/>
+      </w:pPr>
+      <w:rPr>
+        <w:rFonts w:ascii="Courier New" w:hAnsi="Courier New" w:cs="Courier New" w:hint="default"/>
+      </w:rPr>
+    </w:lvl>
+    <w:lvl w:ilvl="8" w:tplc="0C0A0005" w:tentative="1">
+      <w:start w:val="1"/>
+      <w:numFmt w:val="bullet"/>
+      <w:lvlText w:val=""/>
+      <w:lvlJc w:val="left"/>
+      <w:pPr>
+        <w:ind w:left="7124" w:hanging="360"/>
+      </w:pPr>
+      <w:rPr>
+        <w:rFonts w:ascii="Wingdings" w:hAnsi="Wingdings" w:hint="default"/>
+      </w:rPr>
+    </w:lvl>
+  </w:abstractNum>
+  <w:abstractNum w:abstractNumId="1">
+    <w:nsid w:val="2DFA18A8"/>
+    <w:multiLevelType w:val="hybridMultilevel"/>
+    <w:tmpl w:val="310C08C6"/>
+    <w:lvl w:ilvl="0" w:tplc="0C0A0001">
+      <w:start w:val="1"/>
+      <w:numFmt w:val="bullet"/>
+      <w:lvlText w:val=""/>
+      <w:lvlJc w:val="left"/>
+      <w:pPr>
+        <w:ind w:left="720" w:hanging="360"/>
+      </w:pPr>
+      <w:rPr>
+        <w:rFonts w:ascii="Symbol" w:hAnsi="Symbol" w:hint="default"/>
+      </w:rPr>
+    </w:lvl>
+    <w:lvl w:ilvl="1" w:tplc="0C0A0003" w:tentative="1">
+      <w:start w:val="1"/>
+      <w:numFmt w:val="bullet"/>
+      <w:lvlText w:val="o"/>
+      <w:lvlJc w:val="left"/>
+      <w:pPr>
+        <w:ind w:left="1440" w:hanging="360"/>
+      </w:pPr>
+      <w:rPr>
+        <w:rFonts w:ascii="Courier New" w:hAnsi="Courier New" w:cs="Courier New" w:hint="default"/>
+      </w:rPr>
+    </w:lvl>
+    <w:lvl w:ilvl="2" w:tplc="0C0A0005" w:tentative="1">
+      <w:start w:val="1"/>
+      <w:numFmt w:val="bullet"/>
+      <w:lvlText w:val=""/>
+      <w:lvlJc w:val="left"/>
+      <w:pPr>
+        <w:ind w:left="2160" w:hanging="360"/>
+      </w:pPr>
+      <w:rPr>
+        <w:rFonts w:ascii="Wingdings" w:hAnsi="Wingdings" w:hint="default"/>
+      </w:rPr>
+    </w:lvl>
+    <w:lvl w:ilvl="3" w:tplc="0C0A0001" w:tentative="1">
+      <w:start w:val="1"/>
+      <w:numFmt w:val="bullet"/>
+      <w:lvlText w:val=""/>
+      <w:lvlJc w:val="left"/>
+      <w:pPr>
+        <w:ind w:left="2880" w:hanging="360"/>
+      </w:pPr>
+      <w:rPr>
+        <w:rFonts w:ascii="Symbol" w:hAnsi="Symbol" w:hint="default"/>
+      </w:rPr>
+    </w:lvl>
+    <w:lvl w:ilvl="4" w:tplc="0C0A0003" w:tentative="1">
+      <w:start w:val="1"/>
+      <w:numFmt w:val="bullet"/>
+      <w:lvlText w:val="o"/>
+      <w:lvlJc w:val="left"/>
+      <w:pPr>
+        <w:ind w:left="3600" w:hanging="360"/>
+      </w:pPr>
+      <w:rPr>
+        <w:rFonts w:ascii="Courier New" w:hAnsi="Courier New" w:cs="Courier New" w:hint="default"/>
+      </w:rPr>
+    </w:lvl>
+    <w:lvl w:ilvl="5" w:tplc="0C0A0005" w:tentative="1">
+      <w:start w:val="1"/>
+      <w:numFmt w:val="bullet"/>
+      <w:lvlText w:val=""/>
+      <w:lvlJc w:val="left"/>
+      <w:pPr>
+        <w:ind w:left="4320" w:hanging="360"/>
+      </w:pPr>
+      <w:rPr>
+        <w:rFonts w:ascii="Wingdings" w:hAnsi="Wingdings" w:hint="default"/>
+      </w:rPr>
+    </w:lvl>
+    <w:lvl w:ilvl="6" w:tplc="0C0A0001" w:tentative="1">
+      <w:start w:val="1"/>
+      <w:numFmt w:val="bullet"/>
+      <w:lvlText w:val=""/>
+      <w:lvlJc w:val="left"/>
+      <w:pPr>
+        <w:ind w:left="5040" w:hanging="360"/>
+      </w:pPr>
+      <w:rPr>
+        <w:rFonts w:ascii="Symbol" w:hAnsi="Symbol" w:hint="default"/>
+      </w:rPr>
+    </w:lvl>
+    <w:lvl w:ilvl="7" w:tplc="0C0A0003" w:tentative="1">
+      <w:start w:val="1"/>
+      <w:numFmt w:val="bullet"/>
+      <w:lvlText w:val="o"/>
+      <w:lvlJc w:val="left"/>
+      <w:pPr>
+        <w:ind w:left="5760" w:hanging="360"/>
+      </w:pPr>
+      <w:rPr>
+        <w:rFonts w:ascii="Courier New" w:hAnsi="Courier New" w:cs="Courier New" w:hint="default"/>
+      </w:rPr>
+    </w:lvl>
+    <w:lvl w:ilvl="8" w:tplc="0C0A0005" w:tentative="1">
+      <w:start w:val="1"/>
+      <w:numFmt w:val="bullet"/>
+      <w:lvlText w:val=""/>
+      <w:lvlJc w:val="left"/>
+      <w:pPr>
+        <w:ind w:left="6480" w:hanging="360"/>
+      </w:pPr>
+      <w:rPr>
+        <w:rFonts w:ascii="Wingdings" w:hAnsi="Wingdings" w:hint="default"/>
+      </w:rPr>
+    </w:lvl>
+  </w:abstractNum>
+  <w:abstractNum w:abstractNumId="2">
     <w:nsid w:val="32EA0A79"/>
     <w:multiLevelType w:val="hybridMultilevel"/>
     <w:tmpl w:val="5B1E1AEA"/>
@@ -564,7 +886,7 @@
       </w:rPr>
     </w:lvl>
   </w:abstractNum>
-  <w:abstractNum w:abstractNumId="1">
+  <w:abstractNum w:abstractNumId="3">
     <w:nsid w:val="3EC1321D"/>
     <w:multiLevelType w:val="hybridMultilevel"/>
     <w:tmpl w:val="8A7AD6CE"/>
@@ -677,7 +999,7 @@
       </w:rPr>
     </w:lvl>
   </w:abstractNum>
-  <w:abstractNum w:abstractNumId="2">
+  <w:abstractNum w:abstractNumId="4">
     <w:nsid w:val="49EA6818"/>
     <w:multiLevelType w:val="hybridMultilevel"/>
     <w:tmpl w:val="60701E78"/>
@@ -790,7 +1112,120 @@
       </w:rPr>
     </w:lvl>
   </w:abstractNum>
-  <w:abstractNum w:abstractNumId="3">
+  <w:abstractNum w:abstractNumId="5">
+    <w:nsid w:val="4AFD1EE9"/>
+    <w:multiLevelType w:val="hybridMultilevel"/>
+    <w:tmpl w:val="1DBE5C82"/>
+    <w:lvl w:ilvl="0" w:tplc="0C0A0001">
+      <w:start w:val="1"/>
+      <w:numFmt w:val="bullet"/>
+      <w:lvlText w:val=""/>
+      <w:lvlJc w:val="left"/>
+      <w:pPr>
+        <w:ind w:left="644" w:hanging="360"/>
+      </w:pPr>
+      <w:rPr>
+        <w:rFonts w:ascii="Symbol" w:hAnsi="Symbol" w:hint="default"/>
+      </w:rPr>
+    </w:lvl>
+    <w:lvl w:ilvl="1" w:tplc="0C0A0003" w:tentative="1">
+      <w:start w:val="1"/>
+      <w:numFmt w:val="bullet"/>
+      <w:lvlText w:val="o"/>
+      <w:lvlJc w:val="left"/>
+      <w:pPr>
+        <w:ind w:left="1364" w:hanging="360"/>
+      </w:pPr>
+      <w:rPr>
+        <w:rFonts w:ascii="Courier New" w:hAnsi="Courier New" w:cs="Courier New" w:hint="default"/>
+      </w:rPr>
+    </w:lvl>
+    <w:lvl w:ilvl="2" w:tplc="0C0A0005" w:tentative="1">
+      <w:start w:val="1"/>
+      <w:numFmt w:val="bullet"/>
+      <w:lvlText w:val=""/>
+      <w:lvlJc w:val="left"/>
+      <w:pPr>
+        <w:ind w:left="2084" w:hanging="360"/>
+      </w:pPr>
+      <w:rPr>
+        <w:rFonts w:ascii="Wingdings" w:hAnsi="Wingdings" w:hint="default"/>
+      </w:rPr>
+    </w:lvl>
+    <w:lvl w:ilvl="3" w:tplc="0C0A0001" w:tentative="1">
+      <w:start w:val="1"/>
+      <w:numFmt w:val="bullet"/>
+      <w:lvlText w:val=""/>
+      <w:lvlJc w:val="left"/>
+      <w:pPr>
+        <w:ind w:left="2804" w:hanging="360"/>
+      </w:pPr>
+      <w:rPr>
+        <w:rFonts w:ascii="Symbol" w:hAnsi="Symbol" w:hint="default"/>
+      </w:rPr>
+    </w:lvl>
+    <w:lvl w:ilvl="4" w:tplc="0C0A0003" w:tentative="1">
+      <w:start w:val="1"/>
+      <w:numFmt w:val="bullet"/>
+      <w:lvlText w:val="o"/>
+      <w:lvlJc w:val="left"/>
+      <w:pPr>
+        <w:ind w:left="3524" w:hanging="360"/>
+      </w:pPr>
+      <w:rPr>
+        <w:rFonts w:ascii="Courier New" w:hAnsi="Courier New" w:cs="Courier New" w:hint="default"/>
+      </w:rPr>
+    </w:lvl>
+    <w:lvl w:ilvl="5" w:tplc="0C0A0005" w:tentative="1">
+      <w:start w:val="1"/>
+      <w:numFmt w:val="bullet"/>
+      <w:lvlText w:val=""/>
+      <w:lvlJc w:val="left"/>
+      <w:pPr>
+        <w:ind w:left="4244" w:hanging="360"/>
+      </w:pPr>
+      <w:rPr>
+        <w:rFonts w:ascii="Wingdings" w:hAnsi="Wingdings" w:hint="default"/>
+      </w:rPr>
+    </w:lvl>
+    <w:lvl w:ilvl="6" w:tplc="0C0A0001" w:tentative="1">
+      <w:start w:val="1"/>
+      <w:numFmt w:val="bullet"/>
+      <w:lvlText w:val=""/>
+      <w:lvlJc w:val="left"/>
+      <w:pPr>
+        <w:ind w:left="4964" w:hanging="360"/>
+      </w:pPr>
+      <w:rPr>
+        <w:rFonts w:ascii="Symbol" w:hAnsi="Symbol" w:hint="default"/>
+      </w:rPr>
+    </w:lvl>
+    <w:lvl w:ilvl="7" w:tplc="0C0A0003" w:tentative="1">
+      <w:start w:val="1"/>
+      <w:numFmt w:val="bullet"/>
+      <w:lvlText w:val="o"/>
+      <w:lvlJc w:val="left"/>
+      <w:pPr>
+        <w:ind w:left="5684" w:hanging="360"/>
+      </w:pPr>
+      <w:rPr>
+        <w:rFonts w:ascii="Courier New" w:hAnsi="Courier New" w:cs="Courier New" w:hint="default"/>
+      </w:rPr>
+    </w:lvl>
+    <w:lvl w:ilvl="8" w:tplc="0C0A0005" w:tentative="1">
+      <w:start w:val="1"/>
+      <w:numFmt w:val="bullet"/>
+      <w:lvlText w:val=""/>
+      <w:lvlJc w:val="left"/>
+      <w:pPr>
+        <w:ind w:left="6404" w:hanging="360"/>
+      </w:pPr>
+      <w:rPr>
+        <w:rFonts w:ascii="Wingdings" w:hAnsi="Wingdings" w:hint="default"/>
+      </w:rPr>
+    </w:lvl>
+  </w:abstractNum>
+  <w:abstractNum w:abstractNumId="6">
     <w:nsid w:val="6EF62614"/>
     <w:multiLevelType w:val="hybridMultilevel"/>
     <w:tmpl w:val="02AA8A46"/>
@@ -904,16 +1339,25 @@
     </w:lvl>
   </w:abstractNum>
   <w:num w:numId="1">
-    <w:abstractNumId w:val="1"/>
+    <w:abstractNumId w:val="3"/>
   </w:num>
   <w:num w:numId="2">
-    <w:abstractNumId w:val="3"/>
+    <w:abstractNumId w:val="6"/>
   </w:num>
   <w:num w:numId="3">
+    <w:abstractNumId w:val="4"/>
+  </w:num>
+  <w:num w:numId="4">
     <w:abstractNumId w:val="2"/>
   </w:num>
-  <w:num w:numId="4">
+  <w:num w:numId="5">
+    <w:abstractNumId w:val="5"/>
+  </w:num>
+  <w:num w:numId="6">
     <w:abstractNumId w:val="0"/>
+  </w:num>
+  <w:num w:numId="7">
+    <w:abstractNumId w:val="1"/>
   </w:num>
 </w:numbering>
 </file>
@@ -1575,7 +2019,7 @@
   <a:extraClrSchemeLst/>
   <a:extLst>
     <a:ext uri="{05A4C25C-085E-4340-85A3-A5531E510DB2}">
-      <thm15:themeFamily xmlns:thm15="http://schemas.microsoft.com/office/thememl/2012/main" xmlns="" name="Office Theme" id="{62F939B6-93AF-4DB8-9C6B-D6C7DFDC589F}" vid="{4A3C46E8-61CC-4603-A589-7422A47A8E4A}"/>
+      <thm15:themeFamily xmlns="" xmlns:thm15="http://schemas.microsoft.com/office/thememl/2012/main" name="Office Theme" id="{62F939B6-93AF-4DB8-9C6B-D6C7DFDC589F}" vid="{4A3C46E8-61CC-4603-A589-7422A47A8E4A}"/>
     </a:ext>
   </a:extLst>
 </a:theme>

</xml_diff>